<commit_message>
added some trees and extra collision layers
</commit_message>
<xml_diff>
--- a/Diary.docx
+++ b/Diary.docx
@@ -3,36 +3,20 @@
 <w:document xmlns:wpc="http://schemas.microsoft.com/office/word/2010/wordprocessingCanvas" xmlns:cx="http://schemas.microsoft.com/office/drawing/2014/chartex" xmlns:cx1="http://schemas.microsoft.com/office/drawing/2015/9/8/chartex" xmlns:cx2="http://schemas.microsoft.com/office/drawing/2015/10/21/chartex" xmlns:cx3="http://schemas.microsoft.com/office/drawing/2016/5/9/chartex" xmlns:cx4="http://schemas.microsoft.com/office/drawing/2016/5/10/chartex" xmlns:cx5="http://schemas.microsoft.com/office/drawing/2016/5/11/chartex" xmlns:cx6="http://schemas.microsoft.com/office/drawing/2016/5/12/chartex" xmlns:cx7="http://schemas.microsoft.com/office/drawing/2016/5/13/chartex" xmlns:cx8="http://schemas.microsoft.com/office/drawing/2016/5/14/chartex" xmlns:mc="http://schemas.openxmlformats.org/markup-compatibility/2006" xmlns:aink="http://schemas.microsoft.com/office/drawing/2016/ink" xmlns:am3d="http://schemas.microsoft.com/office/drawing/2017/model3d" xmlns:o="urn:schemas-microsoft-com:office:office" xmlns:oel="http://schemas.microsoft.com/office/2019/extlst" xmlns:r="http://schemas.openxmlformats.org/officeDocument/2006/relationships" xmlns:m="http://schemas.openxmlformats.org/officeDocument/2006/math" xmlns:v="urn:schemas-microsoft-com:vml" xmlns:wp14="http://schemas.microsoft.com/office/word/2010/wordprocessingDrawing" xmlns:wp="http://schemas.openxmlformats.org/drawingml/2006/wordprocessingDrawing" xmlns:w10="urn:schemas-microsoft-com:office:word" xmlns:w="http://schemas.openxmlformats.org/wordprocessingml/2006/main" xmlns:w14="http://schemas.microsoft.com/office/word/2010/wordml" xmlns:w15="http://schemas.microsoft.com/office/word/2012/wordml" xmlns:w16cex="http://schemas.microsoft.com/office/word/2018/wordml/cex" xmlns:w16cid="http://schemas.microsoft.com/office/word/2016/wordml/cid" xmlns:w16="http://schemas.microsoft.com/office/word/2018/wordml" xmlns:w16du="http://schemas.microsoft.com/office/word/2023/wordml/word16du" xmlns:w16sdtdh="http://schemas.microsoft.com/office/word/2020/wordml/sdtdatahash" xmlns:w16se="http://schemas.microsoft.com/office/word/2015/wordml/symex" xmlns:wpg="http://schemas.microsoft.com/office/word/2010/wordprocessingGroup" xmlns:wpi="http://schemas.microsoft.com/office/word/2010/wordprocessingInk" xmlns:wne="http://schemas.microsoft.com/office/word/2006/wordml" xmlns:wps="http://schemas.microsoft.com/office/word/2010/wordprocessingShape" mc:Ignorable="w14 w15 w16se w16cid w16 w16cex w16sdtdh w16du wp14">
   <w:body>
     <w:p>
-      <w:r>
-        <w:fldChar w:fldCharType="begin"/>
-      </w:r>
-      <w:r>
-        <w:instrText>HYPERLINK "</w:instrText>
-      </w:r>
-      <w:r>
-        <w:instrText>https://www.youtube.com/watch?v=mbzXIOKZurA&amp;t=7s</w:instrText>
-      </w:r>
-      <w:r>
-        <w:instrText>"</w:instrText>
-      </w:r>
-      <w:r>
-        <w:fldChar w:fldCharType="separate"/>
-      </w:r>
-      <w:r>
-        <w:rPr>
-          <w:rStyle w:val="Hyperlink"/>
-        </w:rPr>
-        <w:t>https://www.youtube.com/watch?v=mbzXIOKZurA&amp;t=7s</w:t>
-      </w:r>
-      <w:r>
-        <w:fldChar w:fldCharType="end"/>
-      </w:r>
+      <w:hyperlink r:id="rId4" w:history="1">
+        <w:r>
+          <w:rPr>
+            <w:rStyle w:val="Hyperlink"/>
+          </w:rPr>
+          <w:t>https://www.youtube.com/watch?v=mbzXIOKZurA&amp;t=7s</w:t>
+        </w:r>
+      </w:hyperlink>
       <w:r>
         <w:t xml:space="preserve"> – movement reference</w:t>
       </w:r>
     </w:p>
     <w:p>
-      <w:hyperlink r:id="rId4" w:history="1">
+      <w:hyperlink r:id="rId5" w:history="1">
         <w:r>
           <w:rPr>
             <w:rStyle w:val="Hyperlink"/>
@@ -41,19 +25,11 @@
         </w:r>
       </w:hyperlink>
       <w:r>
-        <w:t xml:space="preserve"> – </w:t>
-      </w:r>
-      <w:proofErr w:type="spellStart"/>
-      <w:r>
-        <w:t>tilemap</w:t>
-      </w:r>
-      <w:proofErr w:type="spellEnd"/>
-      <w:r>
-        <w:t xml:space="preserve"> reference</w:t>
-      </w:r>
-    </w:p>
-    <w:p>
-      <w:hyperlink r:id="rId5" w:history="1">
+        <w:t xml:space="preserve"> – tilemap reference</w:t>
+      </w:r>
+    </w:p>
+    <w:p>
+      <w:hyperlink r:id="rId6" w:history="1">
         <w:r>
           <w:rPr>
             <w:rStyle w:val="Hyperlink"/>
@@ -69,7 +45,7 @@
       </w:r>
     </w:p>
     <w:p>
-      <w:hyperlink r:id="rId6" w:history="1">
+      <w:hyperlink r:id="rId7" w:history="1">
         <w:r>
           <w:rPr>
             <w:rStyle w:val="Hyperlink"/>
@@ -82,7 +58,7 @@
       </w:r>
     </w:p>
     <w:p>
-      <w:hyperlink r:id="rId7" w:history="1">
+      <w:hyperlink r:id="rId8" w:history="1">
         <w:r>
           <w:rPr>
             <w:rStyle w:val="Hyperlink"/>
@@ -95,7 +71,7 @@
       </w:r>
     </w:p>
     <w:p>
-      <w:hyperlink r:id="rId8" w:history="1">
+      <w:hyperlink r:id="rId9" w:history="1">
         <w:r>
           <w:rPr>
             <w:rStyle w:val="Hyperlink"/>
@@ -142,53 +118,29 @@
     </w:p>
     <w:p>
       <w:r>
-        <w:t xml:space="preserve">Each Breakthrough will have a damage </w:t>
-      </w:r>
-      <w:proofErr w:type="gramStart"/>
-      <w:r>
-        <w:t>stat(</w:t>
-      </w:r>
-      <w:proofErr w:type="gramEnd"/>
-      <w:r>
-        <w:t>how strong it is)</w:t>
-      </w:r>
-    </w:p>
-    <w:p>
-      <w:r>
-        <w:t xml:space="preserve">Each breakthrough will have a defence stat (how </w:t>
-      </w:r>
-      <w:proofErr w:type="spellStart"/>
-      <w:r>
-        <w:t>tanky</w:t>
-      </w:r>
-      <w:proofErr w:type="spellEnd"/>
+        <w:t>Each Breakthrough will have a damage stat(how strong it is)</w:t>
+      </w:r>
+    </w:p>
+    <w:p>
+      <w:r>
+        <w:t>Each breakthrough will have a defence stat (how tanky)</w:t>
+      </w:r>
+    </w:p>
+    <w:p>
+      <w:r>
+        <w:t>And a health stat</w:t>
+      </w:r>
+    </w:p>
+    <w:p>
+      <w:r>
+        <w:t>(</w:t>
+      </w:r>
+      <w:r>
+        <w:t>Attack damage *  damage stat  / defence stat</w:t>
+      </w:r>
       <w:r>
         <w:t>)</w:t>
       </w:r>
-    </w:p>
-    <w:p>
-      <w:r>
-        <w:t>And a health stat</w:t>
-      </w:r>
-    </w:p>
-    <w:p>
-      <w:r>
-        <w:t>(</w:t>
-      </w:r>
-      <w:r>
-        <w:t xml:space="preserve">Attack damage </w:t>
-      </w:r>
-      <w:proofErr w:type="gramStart"/>
-      <w:r>
-        <w:t>*  damage</w:t>
-      </w:r>
-      <w:proofErr w:type="gramEnd"/>
-      <w:r>
-        <w:t xml:space="preserve"> stat  / defence stat</w:t>
-      </w:r>
-      <w:r>
-        <w:t>)</w:t>
-      </w:r>
       <w:r>
         <w:t xml:space="preserve"> </w:t>
       </w:r>
@@ -214,15 +166,7 @@
     </w:p>
     <w:p>
       <w:r>
-        <w:t xml:space="preserve">(Level 100 stat / 4) + </w:t>
-      </w:r>
-      <w:proofErr w:type="gramStart"/>
-      <w:r>
-        <w:t>( ¾</w:t>
-      </w:r>
-      <w:proofErr w:type="gramEnd"/>
-      <w:r>
-        <w:t xml:space="preserve"> level 100 stat * level/100  )</w:t>
+        <w:t>(Level 100 stat / 4) + ( ¾ level 100 stat * level/100  )</w:t>
       </w:r>
     </w:p>
     <w:p>
@@ -232,18 +176,13 @@
     </w:p>
     <w:p>
       <w:r>
-        <w:t xml:space="preserve">I have opted to remove some stats like random damage that was added to games like </w:t>
-      </w:r>
-      <w:proofErr w:type="spellStart"/>
-      <w:r>
-        <w:t>pokemon</w:t>
-      </w:r>
-      <w:proofErr w:type="spellEnd"/>
-      <w:r>
-        <w:t xml:space="preserve"> as losing to a low roll or an opponent hitting a few high rolls makes the game feel not as fai</w:t>
+        <w:t>I have opted to remove some stats like random damage that was added to games like pokemon as losing to a low roll or an opponent hitting a few high rolls makes the game feel not as fai</w:t>
       </w:r>
       <w:r>
         <w:t>r</w:t>
+      </w:r>
+      <w:r>
+        <w:t>.</w:t>
       </w:r>
     </w:p>
     <w:p/>

</xml_diff>

<commit_message>
added sprites for existing BT
</commit_message>
<xml_diff>
--- a/Diary.docx
+++ b/Diary.docx
@@ -142,6 +142,19 @@
       </w:hyperlink>
       <w:r>
         <w:t xml:space="preserve"> - scene management and checking</w:t>
+      </w:r>
+    </w:p>
+    <w:p>
+      <w:hyperlink r:id="rId14" w:history="1">
+        <w:r>
+          <w:rPr>
+            <w:rStyle w:val="Hyperlink"/>
+          </w:rPr>
+          <w:t>https://pngmaker.ai/app?prompt=sun</w:t>
+        </w:r>
+      </w:hyperlink>
+      <w:r>
+        <w:t xml:space="preserve"> – ai png maker used for tempory images of BT</w:t>
       </w:r>
     </w:p>
     <w:p/>

</xml_diff>